<commit_message>
minor update to presentation
</commit_message>
<xml_diff>
--- a/Presentation/Presentation Script.docx
+++ b/Presentation/Presentation Script.docx
@@ -231,21 +231,7 @@
         <w:rPr>
           <w:lang w:val="en-GB"/>
         </w:rPr>
-        <w:t xml:space="preserve">We have normal derivation, and also proving MRA – </w:t>
-      </w:r>
-      <w:proofErr w:type="spellStart"/>
-      <w:r>
-        <w:rPr>
-          <w:lang w:val="en-GB"/>
-        </w:rPr>
-        <w:t>ie</w:t>
-      </w:r>
-      <w:proofErr w:type="spellEnd"/>
-      <w:r>
-        <w:rPr>
-          <w:lang w:val="en-GB"/>
-        </w:rPr>
-        <w:t xml:space="preserve"> without RA</w:t>
+        <w:t>We have normal derivation, and also proving MRA – ie without RA</w:t>
       </w:r>
     </w:p>
     <w:p>
@@ -385,16 +371,8 @@
         <w:rPr>
           <w:lang w:val="en-GB"/>
         </w:rPr>
-        <w:t xml:space="preserve">A derivation follows the GAP </w:t>
-      </w:r>
-      <w:proofErr w:type="spellStart"/>
-      <w:r>
-        <w:rPr>
-          <w:lang w:val="en-GB"/>
-        </w:rPr>
-        <w:t>iff</w:t>
-      </w:r>
-      <w:proofErr w:type="spellEnd"/>
+        <w:t>A derivation follows the GAP iff</w:t>
+      </w:r>
     </w:p>
     <w:p>
       <w:pPr>
@@ -804,28 +782,1162 @@
         </w:rPr>
         <w:t>defence</w:t>
       </w:r>
+      <w:r>
+        <w:rPr>
+          <w:lang w:val="en-GB"/>
+        </w:rPr>
+        <w:t xml:space="preserve"> is taking the opposite stance, ie propose the negation of a part of the attack</w:t>
+      </w:r>
+    </w:p>
+    <w:p>
+      <w:pPr>
+        <w:pStyle w:val="Heading1"/>
+        <w:rPr>
+          <w:lang w:val="en-GB"/>
+        </w:rPr>
+      </w:pPr>
+      <w:r>
+        <w:rPr>
+          <w:lang w:val="en-GB"/>
+        </w:rPr>
+        <w:t>Non-Acceptability Semantics (NACC)</w:t>
+      </w:r>
+    </w:p>
+    <w:p>
+      <w:pPr>
+        <w:pStyle w:val="ListParagraph"/>
+        <w:numPr>
+          <w:ilvl w:val="0"/>
+          <w:numId w:val="7"/>
+        </w:numPr>
+        <w:rPr>
+          <w:lang w:val="en-GB"/>
+        </w:rPr>
+      </w:pPr>
+      <w:r>
+        <w:rPr>
+          <w:lang w:val="en-GB"/>
+        </w:rPr>
+        <w:t>Two things are non-acceptable with each other iff</w:t>
+      </w:r>
+    </w:p>
+    <w:p>
+      <w:pPr>
+        <w:pStyle w:val="ListParagraph"/>
+        <w:numPr>
+          <w:ilvl w:val="1"/>
+          <w:numId w:val="7"/>
+        </w:numPr>
+        <w:rPr>
+          <w:lang w:val="en-GB"/>
+        </w:rPr>
+      </w:pPr>
+      <w:r>
+        <w:rPr>
+          <w:lang w:val="en-GB"/>
+        </w:rPr>
+        <w:t>They are different and</w:t>
+      </w:r>
+    </w:p>
+    <w:p>
+      <w:pPr>
+        <w:pStyle w:val="ListParagraph"/>
+        <w:numPr>
+          <w:ilvl w:val="1"/>
+          <w:numId w:val="7"/>
+        </w:numPr>
+        <w:rPr>
+          <w:lang w:val="en-GB"/>
+        </w:rPr>
+      </w:pPr>
+      <w:r>
+        <w:rPr>
+          <w:lang w:val="en-GB"/>
+        </w:rPr>
+        <w:t>There is an attack which</w:t>
+      </w:r>
+    </w:p>
+    <w:p>
+      <w:pPr>
+        <w:pStyle w:val="ListParagraph"/>
+        <w:numPr>
+          <w:ilvl w:val="2"/>
+          <w:numId w:val="7"/>
+        </w:numPr>
+        <w:rPr>
+          <w:lang w:val="en-GB"/>
+        </w:rPr>
+      </w:pPr>
+      <w:r>
+        <w:rPr>
+          <w:lang w:val="en-GB"/>
+        </w:rPr>
+        <w:t>Either uses your own arguments against you or</w:t>
+      </w:r>
+    </w:p>
+    <w:p>
+      <w:pPr>
+        <w:pStyle w:val="ListParagraph"/>
+        <w:numPr>
+          <w:ilvl w:val="2"/>
+          <w:numId w:val="7"/>
+        </w:numPr>
+        <w:rPr>
+          <w:lang w:val="en-GB"/>
+        </w:rPr>
+      </w:pPr>
+      <w:r>
+        <w:rPr>
+          <w:lang w:val="en-GB"/>
+        </w:rPr>
+        <w:t>All defences against it are useless – ie non-acceptable</w:t>
+      </w:r>
+    </w:p>
+    <w:p>
+      <w:pPr>
+        <w:pStyle w:val="Heading1"/>
+        <w:rPr>
+          <w:lang w:val="en-GB"/>
+        </w:rPr>
+      </w:pPr>
+      <w:r>
+        <w:rPr>
+          <w:lang w:val="en-GB"/>
+        </w:rPr>
+        <w:t>Non-Acceptability Semantics Example</w:t>
+      </w:r>
+    </w:p>
+    <w:p>
+      <w:pPr>
+        <w:rPr>
+          <w:lang w:val="en-GB"/>
+        </w:rPr>
+      </w:pPr>
+      <w:r>
+        <w:rPr>
+          <w:lang w:val="en-GB"/>
+        </w:rPr>
+        <w:t>???</w:t>
+      </w:r>
+    </w:p>
+    <w:p>
+      <w:pPr>
+        <w:pStyle w:val="Heading1"/>
+        <w:rPr>
+          <w:lang w:val="en-GB"/>
+        </w:rPr>
+      </w:pPr>
+      <w:r>
+        <w:rPr>
+          <w:lang w:val="en-GB"/>
+        </w:rPr>
+        <w:t>The Point of it All</w:t>
+      </w:r>
+    </w:p>
+    <w:p>
+      <w:pPr>
+        <w:pStyle w:val="ListParagraph"/>
+        <w:numPr>
+          <w:ilvl w:val="0"/>
+          <w:numId w:val="7"/>
+        </w:numPr>
+        <w:rPr>
+          <w:lang w:val="en-GB"/>
+        </w:rPr>
+      </w:pPr>
+      <w:r>
+        <w:rPr>
+          <w:lang w:val="en-GB"/>
+        </w:rPr>
+        <w:t>These two things are the same for consistent theories</w:t>
+      </w:r>
+    </w:p>
+    <w:p>
+      <w:pPr>
+        <w:pStyle w:val="Heading1"/>
+        <w:rPr>
+          <w:lang w:val="en-GB"/>
+        </w:rPr>
+      </w:pPr>
+      <w:r>
+        <w:rPr>
+          <w:lang w:val="en-GB"/>
+        </w:rPr>
+        <w:t>Argumentation Logic Toolkit – Plan</w:t>
+      </w:r>
+    </w:p>
+    <w:p>
+      <w:pPr>
+        <w:pStyle w:val="ListParagraph"/>
+        <w:numPr>
+          <w:ilvl w:val="0"/>
+          <w:numId w:val="7"/>
+        </w:numPr>
+        <w:rPr>
+          <w:lang w:val="en-GB"/>
+        </w:rPr>
+      </w:pPr>
+      <w:r>
+        <w:rPr>
+          <w:lang w:val="en-GB"/>
+        </w:rPr>
+        <w:t>The original plan consisted of 7 steps</w:t>
+      </w:r>
+    </w:p>
+    <w:p>
+      <w:pPr>
+        <w:pStyle w:val="ListParagraph"/>
+        <w:numPr>
+          <w:ilvl w:val="0"/>
+          <w:numId w:val="7"/>
+        </w:numPr>
+        <w:rPr>
+          <w:lang w:val="en-GB"/>
+        </w:rPr>
+      </w:pPr>
+      <w:r>
+        <w:rPr>
+          <w:lang w:val="en-GB"/>
+        </w:rPr>
+        <w:t>&lt;one line per step&gt;</w:t>
+      </w:r>
+    </w:p>
+    <w:p>
+      <w:pPr>
+        <w:pStyle w:val="ListParagraph"/>
+        <w:numPr>
+          <w:ilvl w:val="0"/>
+          <w:numId w:val="7"/>
+        </w:numPr>
+        <w:rPr>
+          <w:lang w:val="en-GB"/>
+        </w:rPr>
+      </w:pPr>
+      <w:r>
+        <w:rPr>
+          <w:lang w:val="en-GB"/>
+        </w:rPr>
+        <w:t>But the last 3 were scrapped in order to provide an overall better experience for the previous ones</w:t>
+      </w:r>
+    </w:p>
+    <w:p>
+      <w:pPr>
+        <w:pStyle w:val="ListParagraph"/>
+        <w:numPr>
+          <w:ilvl w:val="0"/>
+          <w:numId w:val="7"/>
+        </w:numPr>
+        <w:rPr>
+          <w:lang w:val="en-GB"/>
+        </w:rPr>
+      </w:pPr>
+      <w:r>
+        <w:rPr>
+          <w:lang w:val="en-GB"/>
+        </w:rPr>
+        <w:t>That is why the new steps are in</w:t>
+      </w:r>
+    </w:p>
+    <w:p>
+      <w:pPr>
+        <w:pStyle w:val="ListParagraph"/>
+        <w:numPr>
+          <w:ilvl w:val="0"/>
+          <w:numId w:val="7"/>
+        </w:numPr>
+        <w:rPr>
+          <w:lang w:val="en-GB"/>
+        </w:rPr>
+      </w:pPr>
+      <w:r>
+        <w:rPr>
+          <w:lang w:val="en-GB"/>
+        </w:rPr>
+        <w:t>&lt;one line per step&gt;</w:t>
+      </w:r>
+    </w:p>
+    <w:p>
+      <w:pPr>
+        <w:pStyle w:val="Heading1"/>
+        <w:rPr>
+          <w:lang w:val="en-GB"/>
+        </w:rPr>
+      </w:pPr>
+      <w:r>
+        <w:rPr>
+          <w:lang w:val="en-GB"/>
+        </w:rPr>
+        <w:t>Flowchart</w:t>
+      </w:r>
+    </w:p>
+    <w:p>
+      <w:pPr>
+        <w:rPr>
+          <w:lang w:val="en-GB"/>
+        </w:rPr>
+      </w:pPr>
+      <w:r>
+        <w:rPr>
+          <w:lang w:val="en-GB"/>
+        </w:rPr>
+        <w:t>???</w:t>
+      </w:r>
+    </w:p>
+    <w:p>
+      <w:pPr>
+        <w:pStyle w:val="Heading1"/>
+        <w:rPr>
+          <w:lang w:val="en-GB"/>
+        </w:rPr>
+      </w:pPr>
+      <w:r>
+        <w:rPr>
+          <w:lang w:val="en-GB"/>
+        </w:rPr>
+        <w:t>Solution Architecture</w:t>
+      </w:r>
+    </w:p>
+    <w:p>
+      <w:pPr>
+        <w:pStyle w:val="ListParagraph"/>
+        <w:numPr>
+          <w:ilvl w:val="0"/>
+          <w:numId w:val="8"/>
+        </w:numPr>
+        <w:rPr>
+          <w:lang w:val="en-GB"/>
+        </w:rPr>
+      </w:pPr>
+      <w:r>
+        <w:rPr>
+          <w:lang w:val="en-GB"/>
+        </w:rPr>
+        <w:t>The end product is split into three parts</w:t>
+      </w:r>
+    </w:p>
+    <w:p>
+      <w:pPr>
+        <w:pStyle w:val="ListParagraph"/>
+        <w:numPr>
+          <w:ilvl w:val="0"/>
+          <w:numId w:val="8"/>
+        </w:numPr>
+        <w:rPr>
+          <w:lang w:val="en-GB"/>
+        </w:rPr>
+      </w:pPr>
+      <w:r>
+        <w:rPr>
+          <w:lang w:val="en-GB"/>
+        </w:rPr>
+        <w:t>The core contains implementations of all the previously mentioned steps</w:t>
+      </w:r>
+    </w:p>
+    <w:p>
+      <w:pPr>
+        <w:pStyle w:val="ListParagraph"/>
+        <w:numPr>
+          <w:ilvl w:val="0"/>
+          <w:numId w:val="8"/>
+        </w:numPr>
+        <w:rPr>
+          <w:lang w:val="en-GB"/>
+        </w:rPr>
+      </w:pPr>
+      <w:r>
+        <w:rPr>
+          <w:lang w:val="en-GB"/>
+        </w:rPr>
+        <w:t>It’s built in Prolog</w:t>
+      </w:r>
+    </w:p>
+    <w:p>
+      <w:pPr>
+        <w:pStyle w:val="ListParagraph"/>
+        <w:numPr>
+          <w:ilvl w:val="0"/>
+          <w:numId w:val="8"/>
+        </w:numPr>
+        <w:rPr>
+          <w:lang w:val="en-GB"/>
+        </w:rPr>
+      </w:pPr>
+      <w:r>
+        <w:rPr>
+          <w:lang w:val="en-GB"/>
+        </w:rPr>
+        <w:t>The server imports the core and uses it to respond to client queries</w:t>
+      </w:r>
+    </w:p>
+    <w:p>
+      <w:pPr>
+        <w:pStyle w:val="ListParagraph"/>
+        <w:numPr>
+          <w:ilvl w:val="0"/>
+          <w:numId w:val="8"/>
+        </w:numPr>
+        <w:rPr>
+          <w:lang w:val="en-GB"/>
+        </w:rPr>
+      </w:pPr>
+      <w:r>
+        <w:rPr>
+          <w:lang w:val="en-GB"/>
+        </w:rPr>
+        <w:t>It’s built in Prolog too!</w:t>
+      </w:r>
+    </w:p>
+    <w:p>
+      <w:pPr>
+        <w:pStyle w:val="ListParagraph"/>
+        <w:numPr>
+          <w:ilvl w:val="0"/>
+          <w:numId w:val="8"/>
+        </w:numPr>
+        <w:rPr>
+          <w:lang w:val="en-GB"/>
+        </w:rPr>
+      </w:pPr>
+      <w:r>
+        <w:rPr>
+          <w:lang w:val="en-GB"/>
+        </w:rPr>
+        <w:t>The client offers an easier experience by wrapping around the core</w:t>
+      </w:r>
+    </w:p>
+    <w:p>
+      <w:pPr>
+        <w:pStyle w:val="ListParagraph"/>
+        <w:numPr>
+          <w:ilvl w:val="0"/>
+          <w:numId w:val="8"/>
+        </w:numPr>
+        <w:rPr>
+          <w:lang w:val="en-GB"/>
+        </w:rPr>
+      </w:pPr>
+      <w:r>
+        <w:rPr>
+          <w:lang w:val="en-GB"/>
+        </w:rPr>
+        <w:t>It’s built in HTML, JS and CSS</w:t>
+      </w:r>
+    </w:p>
+    <w:p>
+      <w:pPr>
+        <w:pStyle w:val="Heading1"/>
+        <w:rPr>
+          <w:lang w:val="en-GB"/>
+        </w:rPr>
+      </w:pPr>
+      <w:r>
+        <w:rPr>
+          <w:lang w:val="en-GB"/>
+        </w:rPr>
+        <w:t>Step 1&amp;2: Theorem Prover</w:t>
+      </w:r>
+    </w:p>
+    <w:p>
+      <w:pPr>
+        <w:pStyle w:val="ListParagraph"/>
+        <w:numPr>
+          <w:ilvl w:val="0"/>
+          <w:numId w:val="9"/>
+        </w:numPr>
+        <w:rPr>
+          <w:lang w:val="en-GB"/>
+        </w:rPr>
+      </w:pPr>
+      <w:r>
+        <w:rPr>
+          <w:lang w:val="en-GB"/>
+        </w:rPr>
+        <w:t>The theorem prover is the mule we task with proving or disproving goals given a theory</w:t>
+      </w:r>
+    </w:p>
+    <w:p>
+      <w:pPr>
+        <w:pStyle w:val="ListParagraph"/>
+        <w:numPr>
+          <w:ilvl w:val="0"/>
+          <w:numId w:val="9"/>
+        </w:numPr>
+        <w:rPr>
+          <w:lang w:val="en-GB"/>
+        </w:rPr>
+      </w:pPr>
+      <w:r>
+        <w:rPr>
+          <w:lang w:val="en-GB"/>
+        </w:rPr>
+        <w:t>&lt;prove T:a, G:a&gt;</w:t>
+      </w:r>
+    </w:p>
+    <w:p>
+      <w:pPr>
+        <w:pStyle w:val="ListParagraph"/>
+        <w:numPr>
+          <w:ilvl w:val="0"/>
+          <w:numId w:val="9"/>
+        </w:numPr>
+        <w:rPr>
+          <w:lang w:val="en-GB"/>
+        </w:rPr>
+      </w:pPr>
+      <w:r>
+        <w:rPr>
+          <w:lang w:val="en-GB"/>
+        </w:rPr>
+        <w:t>The prover does not prune the search space in order to not exclude potentially useful proofs</w:t>
+      </w:r>
+    </w:p>
+    <w:p>
+      <w:pPr>
+        <w:pStyle w:val="ListParagraph"/>
+        <w:numPr>
+          <w:ilvl w:val="0"/>
+          <w:numId w:val="9"/>
+        </w:numPr>
+        <w:rPr>
+          <w:lang w:val="en-GB"/>
+        </w:rPr>
+      </w:pPr>
+      <w:r>
+        <w:rPr>
+          <w:lang w:val="en-GB"/>
+        </w:rPr>
+        <w:lastRenderedPageBreak/>
+        <w:t>This round-about proof is indeed important in Argumentation Logic</w:t>
+      </w:r>
+    </w:p>
+    <w:p>
+      <w:pPr>
+        <w:pStyle w:val="ListParagraph"/>
+        <w:numPr>
+          <w:ilvl w:val="0"/>
+          <w:numId w:val="9"/>
+        </w:numPr>
+        <w:rPr>
+          <w:lang w:val="en-GB"/>
+        </w:rPr>
+      </w:pPr>
+      <w:r>
+        <w:rPr>
+          <w:lang w:val="en-GB"/>
+        </w:rPr>
+        <w:t>&lt;save proof&gt;</w:t>
+      </w:r>
+    </w:p>
+    <w:p>
+      <w:pPr>
+        <w:pStyle w:val="ListParagraph"/>
+        <w:numPr>
+          <w:ilvl w:val="0"/>
+          <w:numId w:val="9"/>
+        </w:numPr>
+        <w:rPr>
+          <w:lang w:val="en-GB"/>
+        </w:rPr>
+      </w:pPr>
+      <w:r>
+        <w:rPr>
+          <w:lang w:val="en-GB"/>
+        </w:rPr>
+        <w:t>&lt;prove T:a&amp;b, G:a&gt;</w:t>
+      </w:r>
+    </w:p>
+    <w:p>
+      <w:pPr>
+        <w:pStyle w:val="ListParagraph"/>
+        <w:numPr>
+          <w:ilvl w:val="0"/>
+          <w:numId w:val="9"/>
+        </w:numPr>
+        <w:rPr>
+          <w:lang w:val="en-GB"/>
+        </w:rPr>
+      </w:pPr>
+      <w:r>
+        <w:rPr>
+          <w:lang w:val="en-GB"/>
+        </w:rPr>
+        <w:t>But as you can see the effect of this is that we get a ton of results that we need to go through</w:t>
+      </w:r>
+    </w:p>
+    <w:p>
+      <w:pPr>
+        <w:pStyle w:val="Heading1"/>
+        <w:rPr>
+          <w:lang w:val="en-GB"/>
+        </w:rPr>
+      </w:pPr>
+      <w:r>
+        <w:rPr>
+          <w:lang w:val="en-GB"/>
+        </w:rPr>
+        <w:t>Step 1+: Proof Builder</w:t>
+      </w:r>
+    </w:p>
+    <w:p>
+      <w:pPr>
+        <w:pStyle w:val="ListParagraph"/>
+        <w:numPr>
+          <w:ilvl w:val="0"/>
+          <w:numId w:val="10"/>
+        </w:numPr>
+        <w:rPr>
+          <w:lang w:val="en-GB"/>
+        </w:rPr>
+      </w:pPr>
+      <w:r>
+        <w:rPr>
+          <w:lang w:val="en-GB"/>
+        </w:rPr>
+        <w:t>Thus we saw the importance of being able to input proofs yourself</w:t>
+      </w:r>
+    </w:p>
+    <w:p>
+      <w:pPr>
+        <w:pStyle w:val="ListParagraph"/>
+        <w:numPr>
+          <w:ilvl w:val="0"/>
+          <w:numId w:val="10"/>
+        </w:numPr>
+        <w:rPr>
+          <w:lang w:val="en-GB"/>
+        </w:rPr>
+      </w:pPr>
+      <w:r>
+        <w:rPr>
+          <w:lang w:val="en-GB"/>
+        </w:rPr>
+        <w:t>This is what the proof builder does, with the aid of a parser and rule checker</w:t>
+      </w:r>
+    </w:p>
+    <w:p>
+      <w:pPr>
+        <w:pStyle w:val="ListParagraph"/>
+        <w:numPr>
+          <w:ilvl w:val="0"/>
+          <w:numId w:val="10"/>
+        </w:numPr>
+        <w:rPr>
+          <w:lang w:val="en-GB"/>
+        </w:rPr>
+      </w:pPr>
+      <w:r>
+        <w:rPr>
+          <w:lang w:val="en-GB"/>
+        </w:rPr>
+        <w:t>&lt;input proof&gt;</w:t>
+      </w:r>
+    </w:p>
+    <w:p>
+      <w:pPr>
+        <w:pStyle w:val="ListParagraph"/>
+        <w:numPr>
+          <w:ilvl w:val="1"/>
+          <w:numId w:val="10"/>
+        </w:numPr>
+        <w:rPr>
+          <w:lang w:val="en-GB"/>
+        </w:rPr>
+      </w:pPr>
+      <w:r>
+        <w:rPr>
+          <w:lang w:val="en-GB"/>
+        </w:rPr>
+        <w:t>!((a&amp;!b)&amp;!c)</w:t>
+      </w:r>
+    </w:p>
+    <w:p>
+      <w:pPr>
+        <w:pStyle w:val="ListParagraph"/>
+        <w:numPr>
+          <w:ilvl w:val="1"/>
+          <w:numId w:val="10"/>
+        </w:numPr>
+        <w:rPr>
+          <w:lang w:val="en-GB"/>
+        </w:rPr>
+      </w:pPr>
+      <w:r>
+        <w:rPr>
+          <w:lang w:val="en-GB"/>
+        </w:rPr>
+        <w:t>!(a&amp;b)</w:t>
+      </w:r>
+    </w:p>
+    <w:p>
+      <w:pPr>
+        <w:pStyle w:val="ListParagraph"/>
+        <w:numPr>
+          <w:ilvl w:val="1"/>
+          <w:numId w:val="10"/>
+        </w:numPr>
+        <w:rPr>
+          <w:lang w:val="en-GB"/>
+        </w:rPr>
+      </w:pPr>
+      <w:r>
+        <w:rPr>
+          <w:lang w:val="en-GB"/>
+        </w:rPr>
+        <w:t>!(a&amp;c)</w:t>
+      </w:r>
+    </w:p>
+    <w:p>
+      <w:pPr>
+        <w:pStyle w:val="ListParagraph"/>
+        <w:numPr>
+          <w:ilvl w:val="1"/>
+          <w:numId w:val="10"/>
+        </w:numPr>
+        <w:rPr>
+          <w:lang w:val="en-GB"/>
+        </w:rPr>
+      </w:pPr>
+      <w:r>
+        <w:rPr>
+          <w:lang w:val="en-GB"/>
+        </w:rPr>
+        <w:t>a; hypothesis</w:t>
+      </w:r>
+    </w:p>
+    <w:p>
+      <w:pPr>
+        <w:pStyle w:val="ListParagraph"/>
+        <w:numPr>
+          <w:ilvl w:val="1"/>
+          <w:numId w:val="10"/>
+        </w:numPr>
+        <w:rPr>
+          <w:lang w:val="en-GB"/>
+        </w:rPr>
+      </w:pPr>
+      <w:r>
+        <w:rPr>
+          <w:lang w:val="en-GB"/>
+        </w:rPr>
+        <w:t>b; hypothesis</w:t>
+      </w:r>
+    </w:p>
+    <w:p>
+      <w:pPr>
+        <w:pStyle w:val="ListParagraph"/>
+        <w:numPr>
+          <w:ilvl w:val="1"/>
+          <w:numId w:val="10"/>
+        </w:numPr>
+        <w:rPr>
+          <w:lang w:val="en-GB"/>
+        </w:rPr>
+      </w:pPr>
+      <w:r>
+        <w:rPr>
+          <w:lang w:val="en-GB"/>
+        </w:rPr>
+        <w:t>a&amp;b; &amp;I(3,4)</w:t>
+      </w:r>
+    </w:p>
+    <w:p>
+      <w:pPr>
+        <w:pStyle w:val="ListParagraph"/>
+        <w:numPr>
+          <w:ilvl w:val="1"/>
+          <w:numId w:val="10"/>
+        </w:numPr>
+        <w:rPr>
+          <w:lang w:val="en-GB"/>
+        </w:rPr>
+      </w:pPr>
+      <w:r>
+        <w:rPr>
+          <w:lang w:val="en-GB"/>
+        </w:rPr>
+        <w:t>_; _I(1,5)</w:t>
+      </w:r>
+    </w:p>
+    <w:p>
+      <w:pPr>
+        <w:pStyle w:val="ListParagraph"/>
+        <w:numPr>
+          <w:ilvl w:val="1"/>
+          <w:numId w:val="10"/>
+        </w:numPr>
+        <w:rPr>
+          <w:lang w:val="en-GB"/>
+        </w:rPr>
+      </w:pPr>
+      <w:r>
+        <w:rPr>
+          <w:lang w:val="en-GB"/>
+        </w:rPr>
+        <w:t>!b; !I(4,6)</w:t>
+      </w:r>
+    </w:p>
+    <w:p>
+      <w:pPr>
+        <w:pStyle w:val="ListParagraph"/>
+        <w:numPr>
+          <w:ilvl w:val="1"/>
+          <w:numId w:val="10"/>
+        </w:numPr>
+        <w:rPr>
+          <w:lang w:val="en-GB"/>
+        </w:rPr>
+      </w:pPr>
+      <w:r>
+        <w:rPr>
+          <w:lang w:val="en-GB"/>
+        </w:rPr>
+        <w:t>c; hypothesis</w:t>
+      </w:r>
+    </w:p>
+    <w:p>
+      <w:pPr>
+        <w:pStyle w:val="ListParagraph"/>
+        <w:numPr>
+          <w:ilvl w:val="1"/>
+          <w:numId w:val="10"/>
+        </w:numPr>
+        <w:rPr>
+          <w:lang w:val="en-GB"/>
+        </w:rPr>
+      </w:pPr>
+      <w:r>
+        <w:rPr>
+          <w:lang w:val="en-GB"/>
+        </w:rPr>
+        <w:t>a&amp;c; &amp;I(3,8)</w:t>
+      </w:r>
+    </w:p>
+    <w:p>
+      <w:pPr>
+        <w:pStyle w:val="ListParagraph"/>
+        <w:numPr>
+          <w:ilvl w:val="1"/>
+          <w:numId w:val="10"/>
+        </w:numPr>
+        <w:rPr>
+          <w:lang w:val="en-GB"/>
+        </w:rPr>
+      </w:pPr>
+      <w:r>
+        <w:rPr>
+          <w:lang w:val="en-GB"/>
+        </w:rPr>
+        <w:t>_; _I(2,9)</w:t>
+      </w:r>
+    </w:p>
+    <w:p>
+      <w:pPr>
+        <w:pStyle w:val="ListParagraph"/>
+        <w:numPr>
+          <w:ilvl w:val="1"/>
+          <w:numId w:val="10"/>
+        </w:numPr>
+        <w:rPr>
+          <w:lang w:val="en-GB"/>
+        </w:rPr>
+      </w:pPr>
+      <w:r>
+        <w:rPr>
+          <w:lang w:val="en-GB"/>
+        </w:rPr>
+        <w:t>!c; !I(8,10)</w:t>
+      </w:r>
+    </w:p>
+    <w:p>
+      <w:pPr>
+        <w:pStyle w:val="ListParagraph"/>
+        <w:numPr>
+          <w:ilvl w:val="1"/>
+          <w:numId w:val="10"/>
+        </w:numPr>
+        <w:rPr>
+          <w:lang w:val="en-GB"/>
+        </w:rPr>
+      </w:pPr>
+      <w:r>
+        <w:rPr>
+          <w:lang w:val="en-GB"/>
+        </w:rPr>
+        <w:t>a&amp;!b; &amp;I(3,7)</w:t>
+      </w:r>
+    </w:p>
+    <w:p>
+      <w:pPr>
+        <w:pStyle w:val="ListParagraph"/>
+        <w:numPr>
+          <w:ilvl w:val="1"/>
+          <w:numId w:val="10"/>
+        </w:numPr>
+        <w:rPr>
+          <w:lang w:val="en-GB"/>
+        </w:rPr>
+      </w:pPr>
+      <w:r>
+        <w:rPr>
+          <w:lang w:val="en-GB"/>
+        </w:rPr>
+        <w:t>(a&amp;!b)&amp;!c; &amp;I(12,11)</w:t>
+      </w:r>
+    </w:p>
+    <w:p>
+      <w:pPr>
+        <w:pStyle w:val="ListParagraph"/>
+        <w:numPr>
+          <w:ilvl w:val="1"/>
+          <w:numId w:val="10"/>
+        </w:numPr>
+        <w:rPr>
+          <w:lang w:val="en-GB"/>
+        </w:rPr>
+      </w:pPr>
+      <w:r>
+        <w:rPr>
+          <w:lang w:val="en-GB"/>
+        </w:rPr>
+        <w:t>_; _I(0, 13)</w:t>
+      </w:r>
+    </w:p>
+    <w:p>
+      <w:pPr>
+        <w:pStyle w:val="ListParagraph"/>
+        <w:numPr>
+          <w:ilvl w:val="1"/>
+          <w:numId w:val="10"/>
+        </w:numPr>
+        <w:rPr>
+          <w:lang w:val="en-GB"/>
+        </w:rPr>
+      </w:pPr>
+      <w:r>
+        <w:rPr>
+          <w:lang w:val="en-GB"/>
+        </w:rPr>
+        <w:t>!a; !I(3,14)</w:t>
+      </w:r>
+    </w:p>
+    <w:p>
+      <w:pPr>
+        <w:pStyle w:val="ListParagraph"/>
+        <w:numPr>
+          <w:ilvl w:val="0"/>
+          <w:numId w:val="10"/>
+        </w:numPr>
+        <w:rPr>
+          <w:lang w:val="en-GB"/>
+        </w:rPr>
+      </w:pPr>
+      <w:r>
+        <w:rPr>
+          <w:lang w:val="en-GB"/>
+        </w:rPr>
+        <w:t>We can drag this proof to save it</w:t>
+      </w:r>
+    </w:p>
+    <w:p>
+      <w:pPr>
+        <w:pStyle w:val="ListParagraph"/>
+        <w:numPr>
+          <w:ilvl w:val="0"/>
+          <w:numId w:val="10"/>
+        </w:numPr>
+        <w:rPr>
+          <w:lang w:val="en-GB"/>
+        </w:rPr>
+      </w:pPr>
+      <w:r>
+        <w:rPr>
+          <w:lang w:val="en-GB"/>
+        </w:rPr>
+        <w:t>&lt;save proof&gt;</w:t>
+      </w:r>
+    </w:p>
+    <w:p>
+      <w:pPr>
+        <w:pStyle w:val="Heading1"/>
+        <w:rPr>
+          <w:lang w:val="en-GB"/>
+        </w:rPr>
+      </w:pPr>
+      <w:r>
+        <w:rPr>
+          <w:lang w:val="en-GB"/>
+        </w:rPr>
+        <w:t>Step 3: GAP Check</w:t>
+      </w:r>
+    </w:p>
+    <w:p>
+      <w:pPr>
+        <w:pStyle w:val="ListParagraph"/>
+        <w:numPr>
+          <w:ilvl w:val="0"/>
+          <w:numId w:val="11"/>
+        </w:numPr>
+        <w:rPr>
+          <w:lang w:val="en-GB"/>
+        </w:rPr>
+      </w:pPr>
+      <w:r>
+        <w:rPr>
+          <w:lang w:val="en-GB"/>
+        </w:rPr>
+        <w:t>This uses the theorem prover to check whether the given proof follows the GAP</w:t>
+      </w:r>
+    </w:p>
+    <w:p>
+      <w:pPr>
+        <w:pStyle w:val="ListParagraph"/>
+        <w:numPr>
+          <w:ilvl w:val="0"/>
+          <w:numId w:val="11"/>
+        </w:numPr>
+        <w:rPr>
+          <w:lang w:val="en-GB"/>
+        </w:rPr>
+      </w:pPr>
+      <w:r>
+        <w:rPr>
+          <w:lang w:val="en-GB"/>
+        </w:rPr>
+        <w:t>&lt;check GAP&gt;</w:t>
+      </w:r>
+    </w:p>
+    <w:p>
+      <w:pPr>
+        <w:pStyle w:val="Heading1"/>
+        <w:rPr>
+          <w:lang w:val="en-GB"/>
+        </w:rPr>
+      </w:pPr>
+      <w:r>
+        <w:rPr>
+          <w:lang w:val="en-GB"/>
+        </w:rPr>
+        <w:t>Step 3+: Extended GAP Check</w:t>
+      </w:r>
+    </w:p>
+    <w:p>
+      <w:pPr>
+        <w:pStyle w:val="ListParagraph"/>
+        <w:numPr>
+          <w:ilvl w:val="0"/>
+          <w:numId w:val="12"/>
+        </w:numPr>
+        <w:rPr>
+          <w:lang w:val="en-GB"/>
+        </w:rPr>
+      </w:pPr>
+      <w:r>
+        <w:rPr>
+          <w:lang w:val="en-GB"/>
+        </w:rPr>
+        <w:t>However, GAP does not work with shortcuts</w:t>
+      </w:r>
+    </w:p>
+    <w:p>
+      <w:pPr>
+        <w:pStyle w:val="ListParagraph"/>
+        <w:numPr>
+          <w:ilvl w:val="0"/>
+          <w:numId w:val="12"/>
+        </w:numPr>
+        <w:rPr>
+          <w:lang w:val="en-GB"/>
+        </w:rPr>
+      </w:pPr>
+      <w:r>
+        <w:rPr>
+          <w:lang w:val="en-GB"/>
+        </w:rPr>
+        <w:t>Shortcuts are very frequent so I thought it would be nice to support them</w:t>
+      </w:r>
+    </w:p>
+    <w:p>
+      <w:pPr>
+        <w:pStyle w:val="ListParagraph"/>
+        <w:numPr>
+          <w:ilvl w:val="0"/>
+          <w:numId w:val="12"/>
+        </w:numPr>
+        <w:rPr>
+          <w:lang w:val="en-GB"/>
+        </w:rPr>
+      </w:pPr>
+      <w:r>
+        <w:rPr>
+          <w:lang w:val="en-GB"/>
+        </w:rPr>
+        <w:t>Thus I extended the GAP property and proved they are equivalent</w:t>
+      </w:r>
+    </w:p>
+    <w:p>
+      <w:pPr>
+        <w:pStyle w:val="ListParagraph"/>
+        <w:numPr>
+          <w:ilvl w:val="0"/>
+          <w:numId w:val="12"/>
+        </w:numPr>
+        <w:rPr>
+          <w:lang w:val="en-GB"/>
+        </w:rPr>
+      </w:pPr>
+      <w:r>
+        <w:rPr>
+          <w:lang w:val="en-GB"/>
+        </w:rPr>
+        <w:t>Sibling conclusions can now be taken into account</w:t>
+      </w:r>
+    </w:p>
+    <w:p>
+      <w:pPr>
+        <w:pStyle w:val="ListParagraph"/>
+        <w:numPr>
+          <w:ilvl w:val="0"/>
+          <w:numId w:val="12"/>
+        </w:numPr>
+        <w:rPr>
+          <w:lang w:val="en-GB"/>
+        </w:rPr>
+      </w:pPr>
+      <w:r>
+        <w:rPr>
+          <w:lang w:val="en-GB"/>
+        </w:rPr>
+        <w:t>The GAP-ness of the copies is not affected hence we don’t need to check it</w:t>
+      </w:r>
+    </w:p>
+    <w:p>
+      <w:pPr>
+        <w:pStyle w:val="Heading1"/>
+        <w:rPr>
+          <w:lang w:val="en-GB"/>
+        </w:rPr>
+      </w:pPr>
+      <w:r>
+        <w:rPr>
+          <w:lang w:val="en-GB"/>
+        </w:rPr>
+        <w:t>Extended GAP Check Proof Sketch</w:t>
+      </w:r>
+    </w:p>
+    <w:p>
+      <w:pPr>
+        <w:rPr>
+          <w:lang w:val="en-GB"/>
+        </w:rPr>
+      </w:pPr>
+      <w:r>
+        <w:rPr>
+          <w:lang w:val="en-GB"/>
+        </w:rPr>
+        <w:t>???</w:t>
+      </w:r>
       <w:bookmarkStart w:id="0" w:name="_GoBack"/>
       <w:bookmarkEnd w:id="0"/>
-      <w:r>
-        <w:rPr>
-          <w:lang w:val="en-GB"/>
-        </w:rPr>
-        <w:t xml:space="preserve"> is taking the opposite stance, </w:t>
-      </w:r>
-      <w:proofErr w:type="spellStart"/>
-      <w:r>
-        <w:rPr>
-          <w:lang w:val="en-GB"/>
-        </w:rPr>
-        <w:t>ie</w:t>
-      </w:r>
-      <w:proofErr w:type="spellEnd"/>
-      <w:r>
-        <w:rPr>
-          <w:lang w:val="en-GB"/>
-        </w:rPr>
-        <w:t xml:space="preserve"> propose the negation of a part of the attack</w:t>
-      </w:r>
     </w:p>
     <w:p>
       <w:pPr>
@@ -838,119 +1950,116 @@
         <w:rPr>
           <w:lang w:val="en-GB"/>
         </w:rPr>
-        <w:t>Non-Acceptability Semantics (NACC)</w:t>
-      </w:r>
-    </w:p>
-    <w:p>
-      <w:pPr>
-        <w:pStyle w:val="ListParagraph"/>
-        <w:numPr>
-          <w:ilvl w:val="0"/>
-          <w:numId w:val="7"/>
-        </w:numPr>
-        <w:rPr>
-          <w:lang w:val="en-GB"/>
-        </w:rPr>
-      </w:pPr>
-      <w:r>
-        <w:rPr>
-          <w:lang w:val="en-GB"/>
-        </w:rPr>
-        <w:t xml:space="preserve">Two things are non-acceptable with each other </w:t>
-      </w:r>
-      <w:proofErr w:type="spellStart"/>
-      <w:r>
-        <w:rPr>
-          <w:lang w:val="en-GB"/>
-        </w:rPr>
-        <w:t>iff</w:t>
-      </w:r>
-      <w:proofErr w:type="spellEnd"/>
-    </w:p>
-    <w:p>
-      <w:pPr>
-        <w:pStyle w:val="ListParagraph"/>
-        <w:numPr>
-          <w:ilvl w:val="1"/>
-          <w:numId w:val="7"/>
-        </w:numPr>
-        <w:rPr>
-          <w:lang w:val="en-GB"/>
-        </w:rPr>
-      </w:pPr>
-      <w:r>
-        <w:rPr>
-          <w:lang w:val="en-GB"/>
-        </w:rPr>
-        <w:t>They are different and</w:t>
-      </w:r>
-    </w:p>
-    <w:p>
-      <w:pPr>
-        <w:pStyle w:val="ListParagraph"/>
-        <w:numPr>
-          <w:ilvl w:val="1"/>
-          <w:numId w:val="7"/>
-        </w:numPr>
-        <w:rPr>
-          <w:lang w:val="en-GB"/>
-        </w:rPr>
-      </w:pPr>
-      <w:r>
-        <w:rPr>
-          <w:lang w:val="en-GB"/>
-        </w:rPr>
-        <w:t>There is an attack which</w:t>
-      </w:r>
-    </w:p>
-    <w:p>
-      <w:pPr>
-        <w:pStyle w:val="ListParagraph"/>
-        <w:numPr>
-          <w:ilvl w:val="2"/>
-          <w:numId w:val="7"/>
-        </w:numPr>
-        <w:rPr>
-          <w:lang w:val="en-GB"/>
-        </w:rPr>
-      </w:pPr>
-      <w:r>
-        <w:rPr>
-          <w:lang w:val="en-GB"/>
-        </w:rPr>
-        <w:t>Either uses your own arguments against you or</w:t>
-      </w:r>
-    </w:p>
-    <w:p>
-      <w:pPr>
-        <w:pStyle w:val="ListParagraph"/>
-        <w:numPr>
-          <w:ilvl w:val="2"/>
-          <w:numId w:val="7"/>
-        </w:numPr>
-        <w:rPr>
-          <w:lang w:val="en-GB"/>
-        </w:rPr>
-      </w:pPr>
-      <w:r>
-        <w:rPr>
-          <w:lang w:val="en-GB"/>
-        </w:rPr>
-        <w:t xml:space="preserve">All defences against it are useless – </w:t>
-      </w:r>
-      <w:proofErr w:type="spellStart"/>
-      <w:r>
-        <w:rPr>
-          <w:lang w:val="en-GB"/>
-        </w:rPr>
-        <w:t>ie</w:t>
-      </w:r>
-      <w:proofErr w:type="spellEnd"/>
-      <w:r>
-        <w:rPr>
-          <w:lang w:val="en-GB"/>
-        </w:rPr>
-        <w:t xml:space="preserve"> non-acceptable</w:t>
+        <w:lastRenderedPageBreak/>
+        <w:t>Step 4: Visualizing GAP Proofs</w:t>
+      </w:r>
+    </w:p>
+    <w:p>
+      <w:pPr>
+        <w:pStyle w:val="ListParagraph"/>
+        <w:numPr>
+          <w:ilvl w:val="0"/>
+          <w:numId w:val="13"/>
+        </w:numPr>
+        <w:rPr>
+          <w:lang w:val="en-GB"/>
+        </w:rPr>
+      </w:pPr>
+      <w:r>
+        <w:rPr>
+          <w:lang w:val="en-GB"/>
+        </w:rPr>
+        <w:t>The Argumentation Logic paper does not indicate how proofs can be visualized</w:t>
+      </w:r>
+    </w:p>
+    <w:p>
+      <w:pPr>
+        <w:pStyle w:val="ListParagraph"/>
+        <w:numPr>
+          <w:ilvl w:val="0"/>
+          <w:numId w:val="13"/>
+        </w:numPr>
+        <w:rPr>
+          <w:lang w:val="en-GB"/>
+        </w:rPr>
+      </w:pPr>
+      <w:r>
+        <w:rPr>
+          <w:lang w:val="en-GB"/>
+        </w:rPr>
+        <w:t>So after a few shots of vodka I came up with this mapping</w:t>
+      </w:r>
+    </w:p>
+    <w:p>
+      <w:pPr>
+        <w:pStyle w:val="ListParagraph"/>
+        <w:numPr>
+          <w:ilvl w:val="0"/>
+          <w:numId w:val="13"/>
+        </w:numPr>
+        <w:rPr>
+          <w:lang w:val="en-GB"/>
+        </w:rPr>
+      </w:pPr>
+      <w:r>
+        <w:rPr>
+          <w:lang w:val="en-GB"/>
+        </w:rPr>
+        <w:t>&lt;explain mapping&gt;</w:t>
+      </w:r>
+    </w:p>
+    <w:p>
+      <w:pPr>
+        <w:pStyle w:val="ListParagraph"/>
+        <w:numPr>
+          <w:ilvl w:val="0"/>
+          <w:numId w:val="13"/>
+        </w:numPr>
+        <w:rPr>
+          <w:lang w:val="en-GB"/>
+        </w:rPr>
+      </w:pPr>
+      <w:r>
+        <w:rPr>
+          <w:lang w:val="en-GB"/>
+        </w:rPr>
+        <w:t>&lt;explain algorithm using picture&gt;</w:t>
+      </w:r>
+    </w:p>
+    <w:p>
+      <w:pPr>
+        <w:pStyle w:val="ListParagraph"/>
+        <w:numPr>
+          <w:ilvl w:val="0"/>
+          <w:numId w:val="13"/>
+        </w:numPr>
+        <w:rPr>
+          <w:lang w:val="en-GB"/>
+        </w:rPr>
+      </w:pPr>
+      <w:r>
+        <w:rPr>
+          <w:lang w:val="en-GB"/>
+        </w:rPr>
+        <w:t>&lt;explain ironing out&gt;</w:t>
+      </w:r>
+    </w:p>
+    <w:p>
+      <w:pPr>
+        <w:pStyle w:val="ListParagraph"/>
+        <w:numPr>
+          <w:ilvl w:val="0"/>
+          <w:numId w:val="13"/>
+        </w:numPr>
+        <w:rPr>
+          <w:lang w:val="en-GB"/>
+        </w:rPr>
+      </w:pPr>
+      <w:r>
+        <w:rPr>
+          <w:lang w:val="en-GB"/>
+        </w:rPr>
+        <w:t>&lt;visualize proof&gt;</w:t>
       </w:r>
     </w:p>
     <w:p>
@@ -964,1208 +2073,6 @@
         <w:rPr>
           <w:lang w:val="en-GB"/>
         </w:rPr>
-        <w:t>The Point of it All</w:t>
-      </w:r>
-    </w:p>
-    <w:p>
-      <w:pPr>
-        <w:pStyle w:val="ListParagraph"/>
-        <w:numPr>
-          <w:ilvl w:val="0"/>
-          <w:numId w:val="7"/>
-        </w:numPr>
-        <w:rPr>
-          <w:lang w:val="en-GB"/>
-        </w:rPr>
-      </w:pPr>
-      <w:r>
-        <w:rPr>
-          <w:lang w:val="en-GB"/>
-        </w:rPr>
-        <w:t>These two things are the same for consistent theories</w:t>
-      </w:r>
-    </w:p>
-    <w:p>
-      <w:pPr>
-        <w:pStyle w:val="Heading1"/>
-        <w:rPr>
-          <w:lang w:val="en-GB"/>
-        </w:rPr>
-      </w:pPr>
-      <w:r>
-        <w:rPr>
-          <w:lang w:val="en-GB"/>
-        </w:rPr>
-        <w:t>Argumentation Logic Toolkit – Plan</w:t>
-      </w:r>
-    </w:p>
-    <w:p>
-      <w:pPr>
-        <w:pStyle w:val="ListParagraph"/>
-        <w:numPr>
-          <w:ilvl w:val="0"/>
-          <w:numId w:val="7"/>
-        </w:numPr>
-        <w:rPr>
-          <w:lang w:val="en-GB"/>
-        </w:rPr>
-      </w:pPr>
-      <w:r>
-        <w:rPr>
-          <w:lang w:val="en-GB"/>
-        </w:rPr>
-        <w:t>The original plan consisted of 7 steps</w:t>
-      </w:r>
-    </w:p>
-    <w:p>
-      <w:pPr>
-        <w:pStyle w:val="ListParagraph"/>
-        <w:numPr>
-          <w:ilvl w:val="0"/>
-          <w:numId w:val="7"/>
-        </w:numPr>
-        <w:rPr>
-          <w:lang w:val="en-GB"/>
-        </w:rPr>
-      </w:pPr>
-      <w:r>
-        <w:rPr>
-          <w:lang w:val="en-GB"/>
-        </w:rPr>
-        <w:t>&lt;one line per step&gt;</w:t>
-      </w:r>
-    </w:p>
-    <w:p>
-      <w:pPr>
-        <w:pStyle w:val="ListParagraph"/>
-        <w:numPr>
-          <w:ilvl w:val="0"/>
-          <w:numId w:val="7"/>
-        </w:numPr>
-        <w:rPr>
-          <w:lang w:val="en-GB"/>
-        </w:rPr>
-      </w:pPr>
-      <w:r>
-        <w:rPr>
-          <w:lang w:val="en-GB"/>
-        </w:rPr>
-        <w:t>But the last 3 were scrapped in order to provide an overall better experience for the previous ones</w:t>
-      </w:r>
-    </w:p>
-    <w:p>
-      <w:pPr>
-        <w:pStyle w:val="ListParagraph"/>
-        <w:numPr>
-          <w:ilvl w:val="0"/>
-          <w:numId w:val="7"/>
-        </w:numPr>
-        <w:rPr>
-          <w:lang w:val="en-GB"/>
-        </w:rPr>
-      </w:pPr>
-      <w:r>
-        <w:rPr>
-          <w:lang w:val="en-GB"/>
-        </w:rPr>
-        <w:t>That is why the new steps are in</w:t>
-      </w:r>
-    </w:p>
-    <w:p>
-      <w:pPr>
-        <w:pStyle w:val="ListParagraph"/>
-        <w:numPr>
-          <w:ilvl w:val="0"/>
-          <w:numId w:val="7"/>
-        </w:numPr>
-        <w:rPr>
-          <w:lang w:val="en-GB"/>
-        </w:rPr>
-      </w:pPr>
-      <w:r>
-        <w:rPr>
-          <w:lang w:val="en-GB"/>
-        </w:rPr>
-        <w:t>&lt;one line per step&gt;</w:t>
-      </w:r>
-    </w:p>
-    <w:p>
-      <w:pPr>
-        <w:pStyle w:val="Heading1"/>
-        <w:rPr>
-          <w:lang w:val="en-GB"/>
-        </w:rPr>
-      </w:pPr>
-      <w:r>
-        <w:rPr>
-          <w:lang w:val="en-GB"/>
-        </w:rPr>
-        <w:t>Solution Architecture</w:t>
-      </w:r>
-    </w:p>
-    <w:p>
-      <w:pPr>
-        <w:pStyle w:val="ListParagraph"/>
-        <w:numPr>
-          <w:ilvl w:val="0"/>
-          <w:numId w:val="8"/>
-        </w:numPr>
-        <w:rPr>
-          <w:lang w:val="en-GB"/>
-        </w:rPr>
-      </w:pPr>
-      <w:r>
-        <w:rPr>
-          <w:lang w:val="en-GB"/>
-        </w:rPr>
-        <w:t>The end product is split into three parts</w:t>
-      </w:r>
-    </w:p>
-    <w:p>
-      <w:pPr>
-        <w:pStyle w:val="ListParagraph"/>
-        <w:numPr>
-          <w:ilvl w:val="0"/>
-          <w:numId w:val="8"/>
-        </w:numPr>
-        <w:rPr>
-          <w:lang w:val="en-GB"/>
-        </w:rPr>
-      </w:pPr>
-      <w:r>
-        <w:rPr>
-          <w:lang w:val="en-GB"/>
-        </w:rPr>
-        <w:t>The core contains implementations of all the previously mentioned steps</w:t>
-      </w:r>
-    </w:p>
-    <w:p>
-      <w:pPr>
-        <w:pStyle w:val="ListParagraph"/>
-        <w:numPr>
-          <w:ilvl w:val="0"/>
-          <w:numId w:val="8"/>
-        </w:numPr>
-        <w:rPr>
-          <w:lang w:val="en-GB"/>
-        </w:rPr>
-      </w:pPr>
-      <w:r>
-        <w:rPr>
-          <w:lang w:val="en-GB"/>
-        </w:rPr>
-        <w:t xml:space="preserve">It’s built in </w:t>
-      </w:r>
-      <w:proofErr w:type="spellStart"/>
-      <w:r>
-        <w:rPr>
-          <w:lang w:val="en-GB"/>
-        </w:rPr>
-        <w:t>Prolog</w:t>
-      </w:r>
-      <w:proofErr w:type="spellEnd"/>
-    </w:p>
-    <w:p>
-      <w:pPr>
-        <w:pStyle w:val="ListParagraph"/>
-        <w:numPr>
-          <w:ilvl w:val="0"/>
-          <w:numId w:val="8"/>
-        </w:numPr>
-        <w:rPr>
-          <w:lang w:val="en-GB"/>
-        </w:rPr>
-      </w:pPr>
-      <w:r>
-        <w:rPr>
-          <w:lang w:val="en-GB"/>
-        </w:rPr>
-        <w:t>The server imports the core and uses it to respond to client queries</w:t>
-      </w:r>
-    </w:p>
-    <w:p>
-      <w:pPr>
-        <w:pStyle w:val="ListParagraph"/>
-        <w:numPr>
-          <w:ilvl w:val="0"/>
-          <w:numId w:val="8"/>
-        </w:numPr>
-        <w:rPr>
-          <w:lang w:val="en-GB"/>
-        </w:rPr>
-      </w:pPr>
-      <w:r>
-        <w:rPr>
-          <w:lang w:val="en-GB"/>
-        </w:rPr>
-        <w:t xml:space="preserve">It’s built in </w:t>
-      </w:r>
-      <w:proofErr w:type="spellStart"/>
-      <w:r>
-        <w:rPr>
-          <w:lang w:val="en-GB"/>
-        </w:rPr>
-        <w:t>Prolog</w:t>
-      </w:r>
-      <w:proofErr w:type="spellEnd"/>
-      <w:r>
-        <w:rPr>
-          <w:lang w:val="en-GB"/>
-        </w:rPr>
-        <w:t xml:space="preserve"> too!</w:t>
-      </w:r>
-    </w:p>
-    <w:p>
-      <w:pPr>
-        <w:pStyle w:val="ListParagraph"/>
-        <w:numPr>
-          <w:ilvl w:val="0"/>
-          <w:numId w:val="8"/>
-        </w:numPr>
-        <w:rPr>
-          <w:lang w:val="en-GB"/>
-        </w:rPr>
-      </w:pPr>
-      <w:r>
-        <w:rPr>
-          <w:lang w:val="en-GB"/>
-        </w:rPr>
-        <w:t>The client offers an easier experience by wrapping around the core</w:t>
-      </w:r>
-    </w:p>
-    <w:p>
-      <w:pPr>
-        <w:pStyle w:val="ListParagraph"/>
-        <w:numPr>
-          <w:ilvl w:val="0"/>
-          <w:numId w:val="8"/>
-        </w:numPr>
-        <w:rPr>
-          <w:lang w:val="en-GB"/>
-        </w:rPr>
-      </w:pPr>
-      <w:r>
-        <w:rPr>
-          <w:lang w:val="en-GB"/>
-        </w:rPr>
-        <w:t>It’s built in HTML, JS and CSS</w:t>
-      </w:r>
-    </w:p>
-    <w:p>
-      <w:pPr>
-        <w:pStyle w:val="Heading1"/>
-        <w:rPr>
-          <w:lang w:val="en-GB"/>
-        </w:rPr>
-      </w:pPr>
-      <w:r>
-        <w:rPr>
-          <w:lang w:val="en-GB"/>
-        </w:rPr>
-        <w:t xml:space="preserve">Step 1&amp;2: Theorem </w:t>
-      </w:r>
-      <w:proofErr w:type="spellStart"/>
-      <w:r>
-        <w:rPr>
-          <w:lang w:val="en-GB"/>
-        </w:rPr>
-        <w:t>Prover</w:t>
-      </w:r>
-      <w:proofErr w:type="spellEnd"/>
-    </w:p>
-    <w:p>
-      <w:pPr>
-        <w:pStyle w:val="ListParagraph"/>
-        <w:numPr>
-          <w:ilvl w:val="0"/>
-          <w:numId w:val="9"/>
-        </w:numPr>
-        <w:rPr>
-          <w:lang w:val="en-GB"/>
-        </w:rPr>
-      </w:pPr>
-      <w:r>
-        <w:rPr>
-          <w:lang w:val="en-GB"/>
-        </w:rPr>
-        <w:t xml:space="preserve">The theorem </w:t>
-      </w:r>
-      <w:proofErr w:type="spellStart"/>
-      <w:r>
-        <w:rPr>
-          <w:lang w:val="en-GB"/>
-        </w:rPr>
-        <w:t>prover</w:t>
-      </w:r>
-      <w:proofErr w:type="spellEnd"/>
-      <w:r>
-        <w:rPr>
-          <w:lang w:val="en-GB"/>
-        </w:rPr>
-        <w:t xml:space="preserve"> is the mule we task with proving or disproving goals given a theory</w:t>
-      </w:r>
-    </w:p>
-    <w:p>
-      <w:pPr>
-        <w:pStyle w:val="ListParagraph"/>
-        <w:numPr>
-          <w:ilvl w:val="0"/>
-          <w:numId w:val="9"/>
-        </w:numPr>
-        <w:rPr>
-          <w:lang w:val="en-GB"/>
-        </w:rPr>
-      </w:pPr>
-      <w:r>
-        <w:rPr>
-          <w:lang w:val="en-GB"/>
-        </w:rPr>
-        <w:t>&lt;prove T:a, G:a&gt;</w:t>
-      </w:r>
-    </w:p>
-    <w:p>
-      <w:pPr>
-        <w:pStyle w:val="ListParagraph"/>
-        <w:numPr>
-          <w:ilvl w:val="0"/>
-          <w:numId w:val="9"/>
-        </w:numPr>
-        <w:rPr>
-          <w:lang w:val="en-GB"/>
-        </w:rPr>
-      </w:pPr>
-      <w:r>
-        <w:rPr>
-          <w:lang w:val="en-GB"/>
-        </w:rPr>
-        <w:t xml:space="preserve">The </w:t>
-      </w:r>
-      <w:proofErr w:type="spellStart"/>
-      <w:r>
-        <w:rPr>
-          <w:lang w:val="en-GB"/>
-        </w:rPr>
-        <w:t>prover</w:t>
-      </w:r>
-      <w:proofErr w:type="spellEnd"/>
-      <w:r>
-        <w:rPr>
-          <w:lang w:val="en-GB"/>
-        </w:rPr>
-        <w:t xml:space="preserve"> does not prune the search space in order to not exclude potentially useful proofs</w:t>
-      </w:r>
-    </w:p>
-    <w:p>
-      <w:pPr>
-        <w:pStyle w:val="ListParagraph"/>
-        <w:numPr>
-          <w:ilvl w:val="0"/>
-          <w:numId w:val="9"/>
-        </w:numPr>
-        <w:rPr>
-          <w:lang w:val="en-GB"/>
-        </w:rPr>
-      </w:pPr>
-      <w:r>
-        <w:rPr>
-          <w:lang w:val="en-GB"/>
-        </w:rPr>
-        <w:t>This round-about proof is indeed important in Argumentation Logic</w:t>
-      </w:r>
-    </w:p>
-    <w:p>
-      <w:pPr>
-        <w:pStyle w:val="ListParagraph"/>
-        <w:numPr>
-          <w:ilvl w:val="0"/>
-          <w:numId w:val="9"/>
-        </w:numPr>
-        <w:rPr>
-          <w:lang w:val="en-GB"/>
-        </w:rPr>
-      </w:pPr>
-      <w:r>
-        <w:rPr>
-          <w:lang w:val="en-GB"/>
-        </w:rPr>
-        <w:t>&lt;save proof&gt;</w:t>
-      </w:r>
-    </w:p>
-    <w:p>
-      <w:pPr>
-        <w:pStyle w:val="ListParagraph"/>
-        <w:numPr>
-          <w:ilvl w:val="0"/>
-          <w:numId w:val="9"/>
-        </w:numPr>
-        <w:rPr>
-          <w:lang w:val="en-GB"/>
-        </w:rPr>
-      </w:pPr>
-      <w:r>
-        <w:rPr>
-          <w:lang w:val="en-GB"/>
-        </w:rPr>
-        <w:t>&lt;prove T:a&amp;b, G:a&gt;</w:t>
-      </w:r>
-    </w:p>
-    <w:p>
-      <w:pPr>
-        <w:pStyle w:val="ListParagraph"/>
-        <w:numPr>
-          <w:ilvl w:val="0"/>
-          <w:numId w:val="9"/>
-        </w:numPr>
-        <w:rPr>
-          <w:lang w:val="en-GB"/>
-        </w:rPr>
-      </w:pPr>
-      <w:r>
-        <w:rPr>
-          <w:lang w:val="en-GB"/>
-        </w:rPr>
-        <w:t>But as you can see the effect of this is that we get a ton of results that we need to go through</w:t>
-      </w:r>
-    </w:p>
-    <w:p>
-      <w:pPr>
-        <w:pStyle w:val="Heading1"/>
-        <w:rPr>
-          <w:lang w:val="en-GB"/>
-        </w:rPr>
-      </w:pPr>
-      <w:r>
-        <w:rPr>
-          <w:lang w:val="en-GB"/>
-        </w:rPr>
-        <w:lastRenderedPageBreak/>
-        <w:t>Step 1+: Proof Builder</w:t>
-      </w:r>
-    </w:p>
-    <w:p>
-      <w:pPr>
-        <w:pStyle w:val="ListParagraph"/>
-        <w:numPr>
-          <w:ilvl w:val="0"/>
-          <w:numId w:val="10"/>
-        </w:numPr>
-        <w:rPr>
-          <w:lang w:val="en-GB"/>
-        </w:rPr>
-      </w:pPr>
-      <w:r>
-        <w:rPr>
-          <w:lang w:val="en-GB"/>
-        </w:rPr>
-        <w:t>Thus we saw the importance of being able to input proofs yourself</w:t>
-      </w:r>
-    </w:p>
-    <w:p>
-      <w:pPr>
-        <w:pStyle w:val="ListParagraph"/>
-        <w:numPr>
-          <w:ilvl w:val="0"/>
-          <w:numId w:val="10"/>
-        </w:numPr>
-        <w:rPr>
-          <w:lang w:val="en-GB"/>
-        </w:rPr>
-      </w:pPr>
-      <w:r>
-        <w:rPr>
-          <w:lang w:val="en-GB"/>
-        </w:rPr>
-        <w:t>This is what the proof builder does, with the aid of a parser and rule checker</w:t>
-      </w:r>
-    </w:p>
-    <w:p>
-      <w:pPr>
-        <w:pStyle w:val="ListParagraph"/>
-        <w:numPr>
-          <w:ilvl w:val="0"/>
-          <w:numId w:val="10"/>
-        </w:numPr>
-        <w:rPr>
-          <w:lang w:val="en-GB"/>
-        </w:rPr>
-      </w:pPr>
-      <w:r>
-        <w:rPr>
-          <w:lang w:val="en-GB"/>
-        </w:rPr>
-        <w:t>&lt;input proof&gt;</w:t>
-      </w:r>
-    </w:p>
-    <w:p>
-      <w:pPr>
-        <w:pStyle w:val="ListParagraph"/>
-        <w:numPr>
-          <w:ilvl w:val="1"/>
-          <w:numId w:val="10"/>
-        </w:numPr>
-        <w:rPr>
-          <w:lang w:val="en-GB"/>
-        </w:rPr>
-      </w:pPr>
-      <w:r>
-        <w:rPr>
-          <w:lang w:val="en-GB"/>
-        </w:rPr>
-        <w:t>!((a&amp;!b)&amp;!c)</w:t>
-      </w:r>
-    </w:p>
-    <w:p>
-      <w:pPr>
-        <w:pStyle w:val="ListParagraph"/>
-        <w:numPr>
-          <w:ilvl w:val="1"/>
-          <w:numId w:val="10"/>
-        </w:numPr>
-        <w:rPr>
-          <w:lang w:val="en-GB"/>
-        </w:rPr>
-      </w:pPr>
-      <w:r>
-        <w:rPr>
-          <w:lang w:val="en-GB"/>
-        </w:rPr>
-        <w:t>!(</w:t>
-      </w:r>
-      <w:proofErr w:type="spellStart"/>
-      <w:r>
-        <w:rPr>
-          <w:lang w:val="en-GB"/>
-        </w:rPr>
-        <w:t>a&amp;b</w:t>
-      </w:r>
-      <w:proofErr w:type="spellEnd"/>
-      <w:r>
-        <w:rPr>
-          <w:lang w:val="en-GB"/>
-        </w:rPr>
-        <w:t>)</w:t>
-      </w:r>
-    </w:p>
-    <w:p>
-      <w:pPr>
-        <w:pStyle w:val="ListParagraph"/>
-        <w:numPr>
-          <w:ilvl w:val="1"/>
-          <w:numId w:val="10"/>
-        </w:numPr>
-        <w:rPr>
-          <w:lang w:val="en-GB"/>
-        </w:rPr>
-      </w:pPr>
-      <w:r>
-        <w:rPr>
-          <w:lang w:val="en-GB"/>
-        </w:rPr>
-        <w:t>!(</w:t>
-      </w:r>
-      <w:proofErr w:type="spellStart"/>
-      <w:r>
-        <w:rPr>
-          <w:lang w:val="en-GB"/>
-        </w:rPr>
-        <w:t>a&amp;c</w:t>
-      </w:r>
-      <w:proofErr w:type="spellEnd"/>
-      <w:r>
-        <w:rPr>
-          <w:lang w:val="en-GB"/>
-        </w:rPr>
-        <w:t>)</w:t>
-      </w:r>
-    </w:p>
-    <w:p>
-      <w:pPr>
-        <w:pStyle w:val="ListParagraph"/>
-        <w:numPr>
-          <w:ilvl w:val="1"/>
-          <w:numId w:val="10"/>
-        </w:numPr>
-        <w:rPr>
-          <w:lang w:val="en-GB"/>
-        </w:rPr>
-      </w:pPr>
-      <w:r>
-        <w:rPr>
-          <w:lang w:val="en-GB"/>
-        </w:rPr>
-        <w:t>a; hypothesis</w:t>
-      </w:r>
-    </w:p>
-    <w:p>
-      <w:pPr>
-        <w:pStyle w:val="ListParagraph"/>
-        <w:numPr>
-          <w:ilvl w:val="1"/>
-          <w:numId w:val="10"/>
-        </w:numPr>
-        <w:rPr>
-          <w:lang w:val="en-GB"/>
-        </w:rPr>
-      </w:pPr>
-      <w:r>
-        <w:rPr>
-          <w:lang w:val="en-GB"/>
-        </w:rPr>
-        <w:t>b; hypothesis</w:t>
-      </w:r>
-    </w:p>
-    <w:p>
-      <w:pPr>
-        <w:pStyle w:val="ListParagraph"/>
-        <w:numPr>
-          <w:ilvl w:val="1"/>
-          <w:numId w:val="10"/>
-        </w:numPr>
-        <w:rPr>
-          <w:lang w:val="en-GB"/>
-        </w:rPr>
-      </w:pPr>
-      <w:proofErr w:type="spellStart"/>
-      <w:r>
-        <w:rPr>
-          <w:lang w:val="en-GB"/>
-        </w:rPr>
-        <w:t>a&amp;b</w:t>
-      </w:r>
-      <w:proofErr w:type="spellEnd"/>
-      <w:r>
-        <w:rPr>
-          <w:lang w:val="en-GB"/>
-        </w:rPr>
-        <w:t>; &amp;I(3,4)</w:t>
-      </w:r>
-    </w:p>
-    <w:p>
-      <w:pPr>
-        <w:pStyle w:val="ListParagraph"/>
-        <w:numPr>
-          <w:ilvl w:val="1"/>
-          <w:numId w:val="10"/>
-        </w:numPr>
-        <w:rPr>
-          <w:lang w:val="en-GB"/>
-        </w:rPr>
-      </w:pPr>
-      <w:r>
-        <w:rPr>
-          <w:lang w:val="en-GB"/>
-        </w:rPr>
-        <w:t>_; _I(1,5)</w:t>
-      </w:r>
-    </w:p>
-    <w:p>
-      <w:pPr>
-        <w:pStyle w:val="ListParagraph"/>
-        <w:numPr>
-          <w:ilvl w:val="1"/>
-          <w:numId w:val="10"/>
-        </w:numPr>
-        <w:rPr>
-          <w:lang w:val="en-GB"/>
-        </w:rPr>
-      </w:pPr>
-      <w:r>
-        <w:rPr>
-          <w:lang w:val="en-GB"/>
-        </w:rPr>
-        <w:t>!b; !I(4,6)</w:t>
-      </w:r>
-    </w:p>
-    <w:p>
-      <w:pPr>
-        <w:pStyle w:val="ListParagraph"/>
-        <w:numPr>
-          <w:ilvl w:val="1"/>
-          <w:numId w:val="10"/>
-        </w:numPr>
-        <w:rPr>
-          <w:lang w:val="en-GB"/>
-        </w:rPr>
-      </w:pPr>
-      <w:r>
-        <w:rPr>
-          <w:lang w:val="en-GB"/>
-        </w:rPr>
-        <w:t>c; hypothesis</w:t>
-      </w:r>
-    </w:p>
-    <w:p>
-      <w:pPr>
-        <w:pStyle w:val="ListParagraph"/>
-        <w:numPr>
-          <w:ilvl w:val="1"/>
-          <w:numId w:val="10"/>
-        </w:numPr>
-        <w:rPr>
-          <w:lang w:val="en-GB"/>
-        </w:rPr>
-      </w:pPr>
-      <w:proofErr w:type="spellStart"/>
-      <w:r>
-        <w:rPr>
-          <w:lang w:val="en-GB"/>
-        </w:rPr>
-        <w:t>a&amp;c</w:t>
-      </w:r>
-      <w:proofErr w:type="spellEnd"/>
-      <w:r>
-        <w:rPr>
-          <w:lang w:val="en-GB"/>
-        </w:rPr>
-        <w:t>; &amp;I(3,8)</w:t>
-      </w:r>
-    </w:p>
-    <w:p>
-      <w:pPr>
-        <w:pStyle w:val="ListParagraph"/>
-        <w:numPr>
-          <w:ilvl w:val="1"/>
-          <w:numId w:val="10"/>
-        </w:numPr>
-        <w:rPr>
-          <w:lang w:val="en-GB"/>
-        </w:rPr>
-      </w:pPr>
-      <w:r>
-        <w:rPr>
-          <w:lang w:val="en-GB"/>
-        </w:rPr>
-        <w:t>_; _I(2,9)</w:t>
-      </w:r>
-    </w:p>
-    <w:p>
-      <w:pPr>
-        <w:pStyle w:val="ListParagraph"/>
-        <w:numPr>
-          <w:ilvl w:val="1"/>
-          <w:numId w:val="10"/>
-        </w:numPr>
-        <w:rPr>
-          <w:lang w:val="en-GB"/>
-        </w:rPr>
-      </w:pPr>
-      <w:r>
-        <w:rPr>
-          <w:lang w:val="en-GB"/>
-        </w:rPr>
-        <w:t>!c; !I(8,10)</w:t>
-      </w:r>
-    </w:p>
-    <w:p>
-      <w:pPr>
-        <w:pStyle w:val="ListParagraph"/>
-        <w:numPr>
-          <w:ilvl w:val="1"/>
-          <w:numId w:val="10"/>
-        </w:numPr>
-        <w:rPr>
-          <w:lang w:val="en-GB"/>
-        </w:rPr>
-      </w:pPr>
-      <w:r>
-        <w:rPr>
-          <w:lang w:val="en-GB"/>
-        </w:rPr>
-        <w:t>a&amp;!b; &amp;I(3,7)</w:t>
-      </w:r>
-    </w:p>
-    <w:p>
-      <w:pPr>
-        <w:pStyle w:val="ListParagraph"/>
-        <w:numPr>
-          <w:ilvl w:val="1"/>
-          <w:numId w:val="10"/>
-        </w:numPr>
-        <w:rPr>
-          <w:lang w:val="en-GB"/>
-        </w:rPr>
-      </w:pPr>
-      <w:r>
-        <w:rPr>
-          <w:lang w:val="en-GB"/>
-        </w:rPr>
-        <w:t>(a&amp;!b)&amp;!c; &amp;I(12,11)</w:t>
-      </w:r>
-    </w:p>
-    <w:p>
-      <w:pPr>
-        <w:pStyle w:val="ListParagraph"/>
-        <w:numPr>
-          <w:ilvl w:val="1"/>
-          <w:numId w:val="10"/>
-        </w:numPr>
-        <w:rPr>
-          <w:lang w:val="en-GB"/>
-        </w:rPr>
-      </w:pPr>
-      <w:r>
-        <w:rPr>
-          <w:lang w:val="en-GB"/>
-        </w:rPr>
-        <w:t>_; _I(0, 13)</w:t>
-      </w:r>
-    </w:p>
-    <w:p>
-      <w:pPr>
-        <w:pStyle w:val="ListParagraph"/>
-        <w:numPr>
-          <w:ilvl w:val="1"/>
-          <w:numId w:val="10"/>
-        </w:numPr>
-        <w:rPr>
-          <w:lang w:val="en-GB"/>
-        </w:rPr>
-      </w:pPr>
-      <w:r>
-        <w:rPr>
-          <w:lang w:val="en-GB"/>
-        </w:rPr>
-        <w:t>!a; !I(3,14)</w:t>
-      </w:r>
-    </w:p>
-    <w:p>
-      <w:pPr>
-        <w:pStyle w:val="ListParagraph"/>
-        <w:numPr>
-          <w:ilvl w:val="0"/>
-          <w:numId w:val="10"/>
-        </w:numPr>
-        <w:rPr>
-          <w:lang w:val="en-GB"/>
-        </w:rPr>
-      </w:pPr>
-      <w:r>
-        <w:rPr>
-          <w:lang w:val="en-GB"/>
-        </w:rPr>
-        <w:t>We can drag this proof to save it</w:t>
-      </w:r>
-    </w:p>
-    <w:p>
-      <w:pPr>
-        <w:pStyle w:val="ListParagraph"/>
-        <w:numPr>
-          <w:ilvl w:val="0"/>
-          <w:numId w:val="10"/>
-        </w:numPr>
-        <w:rPr>
-          <w:lang w:val="en-GB"/>
-        </w:rPr>
-      </w:pPr>
-      <w:r>
-        <w:rPr>
-          <w:lang w:val="en-GB"/>
-        </w:rPr>
-        <w:t>&lt;save proof&gt;</w:t>
-      </w:r>
-    </w:p>
-    <w:p>
-      <w:pPr>
-        <w:pStyle w:val="Heading1"/>
-        <w:rPr>
-          <w:lang w:val="en-GB"/>
-        </w:rPr>
-      </w:pPr>
-      <w:r>
-        <w:rPr>
-          <w:lang w:val="en-GB"/>
-        </w:rPr>
-        <w:t>Step 3: GAP Check</w:t>
-      </w:r>
-    </w:p>
-    <w:p>
-      <w:pPr>
-        <w:pStyle w:val="ListParagraph"/>
-        <w:numPr>
-          <w:ilvl w:val="0"/>
-          <w:numId w:val="11"/>
-        </w:numPr>
-        <w:rPr>
-          <w:lang w:val="en-GB"/>
-        </w:rPr>
-      </w:pPr>
-      <w:r>
-        <w:rPr>
-          <w:lang w:val="en-GB"/>
-        </w:rPr>
-        <w:t xml:space="preserve">This uses the theorem </w:t>
-      </w:r>
-      <w:proofErr w:type="spellStart"/>
-      <w:r>
-        <w:rPr>
-          <w:lang w:val="en-GB"/>
-        </w:rPr>
-        <w:t>prover</w:t>
-      </w:r>
-      <w:proofErr w:type="spellEnd"/>
-      <w:r>
-        <w:rPr>
-          <w:lang w:val="en-GB"/>
-        </w:rPr>
-        <w:t xml:space="preserve"> to check whether the given proof follows the GAP</w:t>
-      </w:r>
-    </w:p>
-    <w:p>
-      <w:pPr>
-        <w:pStyle w:val="ListParagraph"/>
-        <w:numPr>
-          <w:ilvl w:val="0"/>
-          <w:numId w:val="11"/>
-        </w:numPr>
-        <w:rPr>
-          <w:lang w:val="en-GB"/>
-        </w:rPr>
-      </w:pPr>
-      <w:r>
-        <w:rPr>
-          <w:lang w:val="en-GB"/>
-        </w:rPr>
-        <w:t>&lt;check GAP&gt;</w:t>
-      </w:r>
-    </w:p>
-    <w:p>
-      <w:pPr>
-        <w:pStyle w:val="Heading1"/>
-        <w:rPr>
-          <w:lang w:val="en-GB"/>
-        </w:rPr>
-      </w:pPr>
-      <w:r>
-        <w:rPr>
-          <w:lang w:val="en-GB"/>
-        </w:rPr>
-        <w:t>Step 3+: Extended GAP Check</w:t>
-      </w:r>
-    </w:p>
-    <w:p>
-      <w:pPr>
-        <w:pStyle w:val="ListParagraph"/>
-        <w:numPr>
-          <w:ilvl w:val="0"/>
-          <w:numId w:val="12"/>
-        </w:numPr>
-        <w:rPr>
-          <w:lang w:val="en-GB"/>
-        </w:rPr>
-      </w:pPr>
-      <w:r>
-        <w:rPr>
-          <w:lang w:val="en-GB"/>
-        </w:rPr>
-        <w:t>However, GAP does not work with shortcuts</w:t>
-      </w:r>
-    </w:p>
-    <w:p>
-      <w:pPr>
-        <w:pStyle w:val="ListParagraph"/>
-        <w:numPr>
-          <w:ilvl w:val="0"/>
-          <w:numId w:val="12"/>
-        </w:numPr>
-        <w:rPr>
-          <w:lang w:val="en-GB"/>
-        </w:rPr>
-      </w:pPr>
-      <w:r>
-        <w:rPr>
-          <w:lang w:val="en-GB"/>
-        </w:rPr>
-        <w:t>Shortcuts are very frequent so I thought it would be nice to support them</w:t>
-      </w:r>
-    </w:p>
-    <w:p>
-      <w:pPr>
-        <w:pStyle w:val="ListParagraph"/>
-        <w:numPr>
-          <w:ilvl w:val="0"/>
-          <w:numId w:val="12"/>
-        </w:numPr>
-        <w:rPr>
-          <w:lang w:val="en-GB"/>
-        </w:rPr>
-      </w:pPr>
-      <w:r>
-        <w:rPr>
-          <w:lang w:val="en-GB"/>
-        </w:rPr>
-        <w:t>Thus I extended the GAP property and proved they are equivalent</w:t>
-      </w:r>
-    </w:p>
-    <w:p>
-      <w:pPr>
-        <w:pStyle w:val="ListParagraph"/>
-        <w:numPr>
-          <w:ilvl w:val="0"/>
-          <w:numId w:val="12"/>
-        </w:numPr>
-        <w:rPr>
-          <w:lang w:val="en-GB"/>
-        </w:rPr>
-      </w:pPr>
-      <w:r>
-        <w:rPr>
-          <w:lang w:val="en-GB"/>
-        </w:rPr>
-        <w:t>Sibling conclusions can now be taken into account</w:t>
-      </w:r>
-    </w:p>
-    <w:p>
-      <w:pPr>
-        <w:pStyle w:val="ListParagraph"/>
-        <w:numPr>
-          <w:ilvl w:val="0"/>
-          <w:numId w:val="12"/>
-        </w:numPr>
-        <w:rPr>
-          <w:lang w:val="en-GB"/>
-        </w:rPr>
-      </w:pPr>
-      <w:r>
-        <w:rPr>
-          <w:lang w:val="en-GB"/>
-        </w:rPr>
-        <w:t>The GAP-ness of the copies is not affected hence we don’t need to check it</w:t>
-      </w:r>
-    </w:p>
-    <w:p>
-      <w:pPr>
-        <w:pStyle w:val="Heading1"/>
-        <w:rPr>
-          <w:lang w:val="en-GB"/>
-        </w:rPr>
-      </w:pPr>
-      <w:r>
-        <w:rPr>
-          <w:lang w:val="en-GB"/>
-        </w:rPr>
-        <w:t>Step 4: Visualizing GAP Proofs</w:t>
-      </w:r>
-    </w:p>
-    <w:p>
-      <w:pPr>
-        <w:pStyle w:val="ListParagraph"/>
-        <w:numPr>
-          <w:ilvl w:val="0"/>
-          <w:numId w:val="13"/>
-        </w:numPr>
-        <w:rPr>
-          <w:lang w:val="en-GB"/>
-        </w:rPr>
-      </w:pPr>
-      <w:r>
-        <w:rPr>
-          <w:lang w:val="en-GB"/>
-        </w:rPr>
-        <w:t>The Argumentation Logic paper does not indicate how proofs can be visualized</w:t>
-      </w:r>
-    </w:p>
-    <w:p>
-      <w:pPr>
-        <w:pStyle w:val="ListParagraph"/>
-        <w:numPr>
-          <w:ilvl w:val="0"/>
-          <w:numId w:val="13"/>
-        </w:numPr>
-        <w:rPr>
-          <w:lang w:val="en-GB"/>
-        </w:rPr>
-      </w:pPr>
-      <w:r>
-        <w:rPr>
-          <w:lang w:val="en-GB"/>
-        </w:rPr>
-        <w:t>So after a few shots of vodka I came up with this mapping</w:t>
-      </w:r>
-    </w:p>
-    <w:p>
-      <w:pPr>
-        <w:pStyle w:val="ListParagraph"/>
-        <w:numPr>
-          <w:ilvl w:val="0"/>
-          <w:numId w:val="13"/>
-        </w:numPr>
-        <w:rPr>
-          <w:lang w:val="en-GB"/>
-        </w:rPr>
-      </w:pPr>
-      <w:r>
-        <w:rPr>
-          <w:lang w:val="en-GB"/>
-        </w:rPr>
-        <w:t>&lt;explain mapping&gt;</w:t>
-      </w:r>
-    </w:p>
-    <w:p>
-      <w:pPr>
-        <w:pStyle w:val="ListParagraph"/>
-        <w:numPr>
-          <w:ilvl w:val="0"/>
-          <w:numId w:val="13"/>
-        </w:numPr>
-        <w:rPr>
-          <w:lang w:val="en-GB"/>
-        </w:rPr>
-      </w:pPr>
-      <w:r>
-        <w:rPr>
-          <w:lang w:val="en-GB"/>
-        </w:rPr>
-        <w:t>&lt;explain algorithm using picture&gt;</w:t>
-      </w:r>
-    </w:p>
-    <w:p>
-      <w:pPr>
-        <w:pStyle w:val="ListParagraph"/>
-        <w:numPr>
-          <w:ilvl w:val="0"/>
-          <w:numId w:val="13"/>
-        </w:numPr>
-        <w:rPr>
-          <w:lang w:val="en-GB"/>
-        </w:rPr>
-      </w:pPr>
-      <w:r>
-        <w:rPr>
-          <w:lang w:val="en-GB"/>
-        </w:rPr>
-        <w:t>&lt;explain ironing out&gt;</w:t>
-      </w:r>
-    </w:p>
-    <w:p>
-      <w:pPr>
-        <w:pStyle w:val="ListParagraph"/>
-        <w:numPr>
-          <w:ilvl w:val="0"/>
-          <w:numId w:val="13"/>
-        </w:numPr>
-        <w:rPr>
-          <w:lang w:val="en-GB"/>
-        </w:rPr>
-      </w:pPr>
-      <w:r>
-        <w:rPr>
-          <w:lang w:val="en-GB"/>
-        </w:rPr>
-        <w:t>&lt;visualize proof&gt;</w:t>
-      </w:r>
-    </w:p>
-    <w:p>
-      <w:pPr>
-        <w:pStyle w:val="Heading1"/>
-        <w:rPr>
-          <w:lang w:val="en-GB"/>
-        </w:rPr>
-      </w:pPr>
-      <w:r>
-        <w:rPr>
-          <w:lang w:val="en-GB"/>
-        </w:rPr>
-        <w:lastRenderedPageBreak/>
         <w:t>Step 4+: Extract Proofs from Arguments</w:t>
       </w:r>
     </w:p>
@@ -2392,21 +2299,7 @@
         <w:rPr>
           <w:lang w:val="en-GB"/>
         </w:rPr>
-        <w:t xml:space="preserve">the proof builder (and theorem </w:t>
-      </w:r>
-      <w:proofErr w:type="spellStart"/>
-      <w:r>
-        <w:rPr>
-          <w:lang w:val="en-GB"/>
-        </w:rPr>
-        <w:t>prover</w:t>
-      </w:r>
-      <w:proofErr w:type="spellEnd"/>
-      <w:r>
-        <w:rPr>
-          <w:lang w:val="en-GB"/>
-        </w:rPr>
-        <w:t>)</w:t>
+        <w:t>the proof builder (and theorem prover)</w:t>
       </w:r>
     </w:p>
     <w:p>
@@ -2542,21 +2435,7 @@
         <w:rPr>
           <w:lang w:val="en-GB"/>
         </w:rPr>
-        <w:t xml:space="preserve">This involves mainly improving the theorem </w:t>
-      </w:r>
-      <w:proofErr w:type="spellStart"/>
-      <w:r>
-        <w:rPr>
-          <w:lang w:val="en-GB"/>
-        </w:rPr>
-        <w:t>prover</w:t>
-      </w:r>
-      <w:proofErr w:type="spellEnd"/>
-      <w:r>
-        <w:rPr>
-          <w:lang w:val="en-GB"/>
-        </w:rPr>
-        <w:t xml:space="preserve"> and possibly changing its focus</w:t>
+        <w:t>This involves mainly improving the theorem prover and possibly changing its focus</w:t>
       </w:r>
     </w:p>
     <w:p>
@@ -5291,6 +5170,7 @@
   <w:style w:type="character" w:default="1" w:styleId="DefaultParagraphFont">
     <w:name w:val="Default Paragraph Font"/>
     <w:uiPriority w:val="1"/>
+    <w:semiHidden/>
     <w:unhideWhenUsed/>
   </w:style>
   <w:style w:type="table" w:default="1" w:styleId="TableNormal">

</xml_diff>